<commit_message>
Corrected wrong title in Project 3 document (no content change)
</commit_message>
<xml_diff>
--- a/Project 3 - SDN-Based DoS Attacks and Mitigation/Project-Report-3 SDN-Based Stateless Firewall.docx
+++ b/Project 3 - SDN-Based DoS Attacks and Mitigation/Project-Report-3 SDN-Based Stateless Firewall.docx
@@ -69,7 +69,10 @@
         <w:ind w:left="0"/>
       </w:pPr>
       <w:r>
-        <w:t>Project Report 2 – DOS attack on SDN controller</w:t>
+        <w:t xml:space="preserve">Project Report </w:t>
+      </w:r>
+      <w:r>
+        <w:t>3: SDN-Based DoS Attacks and Mitigation</w:t>
       </w:r>
     </w:p>
     <w:p>
@@ -108,15 +111,7 @@
         <w:t>ting</w:t>
       </w:r>
       <w:r>
-        <w:t xml:space="preserve"> up an SDN-based firewall environment based on </w:t>
-      </w:r>
-      <w:proofErr w:type="spellStart"/>
-      <w:r>
-        <w:t>containernet</w:t>
-      </w:r>
-      <w:proofErr w:type="spellEnd"/>
-      <w:r>
-        <w:t xml:space="preserve">, POX controller, and Over Virtual Switch (OVS). To mitigate DoS attacks, </w:t>
+        <w:t xml:space="preserve"> up an SDN-based firewall environment based on containernet, POX controller, and Over Virtual Switch (OVS). To mitigate DoS attacks, </w:t>
       </w:r>
       <w:r>
         <w:t xml:space="preserve">I </w:t>
@@ -244,15 +239,7 @@
         <w:t>whatsoever once</w:t>
       </w:r>
       <w:r>
-        <w:t xml:space="preserve"> the configuration commands are adjusted (e.g. use “</w:t>
-      </w:r>
-      <w:proofErr w:type="spellStart"/>
-      <w:r>
-        <w:t>dhclient</w:t>
-      </w:r>
-      <w:proofErr w:type="spellEnd"/>
-      <w:r>
-        <w:t xml:space="preserve"> br0” rather than assigning an IP address with “ifconfig br0”)</w:t>
+        <w:t xml:space="preserve"> the configuration commands are adjusted (e.g. use “dhclient br0” rather than assigning an IP address with “ifconfig br0”)</w:t>
       </w:r>
       <w:r>
         <w:t>.</w:t>
@@ -347,27 +334,14 @@
       <w:r>
         <w:t xml:space="preserve">Figure </w:t>
       </w:r>
-      <w:r>
-        <w:fldChar w:fldCharType="begin"/>
-      </w:r>
-      <w:r>
-        <w:instrText xml:space="preserve"> SEQ Figure \* ARABIC </w:instrText>
-      </w:r>
-      <w:r>
-        <w:fldChar w:fldCharType="separate"/>
-      </w:r>
-      <w:r>
-        <w:rPr>
-          <w:noProof/>
-        </w:rPr>
-        <w:t>1</w:t>
-      </w:r>
-      <w:r>
-        <w:rPr>
-          <w:noProof/>
-        </w:rPr>
-        <w:fldChar w:fldCharType="end"/>
-      </w:r>
+      <w:fldSimple w:instr=" SEQ Figure \* ARABIC ">
+        <w:r>
+          <w:rPr>
+            <w:noProof/>
+          </w:rPr>
+          <w:t>1</w:t>
+        </w:r>
+      </w:fldSimple>
       <w:r>
         <w:t xml:space="preserve"> - Bridged network setup in VirtualBox</w:t>
       </w:r>
@@ -412,11 +386,9 @@
       <w:r>
         <w:t xml:space="preserve">hping3, and </w:t>
       </w:r>
-      <w:proofErr w:type="spellStart"/>
       <w:r>
         <w:t>nping</w:t>
       </w:r>
-      <w:proofErr w:type="spellEnd"/>
       <w:r>
         <w:t>)</w:t>
       </w:r>
@@ -453,15 +425,7 @@
         </w:numPr>
       </w:pPr>
       <w:r>
-        <w:t xml:space="preserve">Open </w:t>
-      </w:r>
-      <w:proofErr w:type="spellStart"/>
-      <w:r>
-        <w:t>vSwitch</w:t>
-      </w:r>
-      <w:proofErr w:type="spellEnd"/>
-      <w:r>
-        <w:t xml:space="preserve">: </w:t>
+        <w:t xml:space="preserve">Open vSwitch: </w:t>
       </w:r>
       <w:hyperlink r:id="rId10" w:history="1">
         <w:r>
@@ -484,15 +448,7 @@
         </w:numPr>
       </w:pPr>
       <w:r>
-        <w:t xml:space="preserve">Open </w:t>
-      </w:r>
-      <w:proofErr w:type="spellStart"/>
-      <w:r>
-        <w:t>vSwitch</w:t>
-      </w:r>
-      <w:proofErr w:type="spellEnd"/>
-      <w:r>
-        <w:t xml:space="preserve"> Cheat Sheet: </w:t>
+        <w:t xml:space="preserve">Open vSwitch Cheat Sheet: </w:t>
       </w:r>
       <w:hyperlink r:id="rId11" w:history="1">
         <w:r>
@@ -514,13 +470,8 @@
           <w:numId w:val="42"/>
         </w:numPr>
       </w:pPr>
-      <w:proofErr w:type="spellStart"/>
-      <w:r>
-        <w:t>Containernet</w:t>
-      </w:r>
-      <w:proofErr w:type="spellEnd"/>
-      <w:r>
-        <w:t xml:space="preserve">: </w:t>
+      <w:r>
+        <w:t xml:space="preserve">Containernet: </w:t>
       </w:r>
       <w:hyperlink r:id="rId12" w:history="1">
         <w:r>
@@ -539,13 +490,8 @@
           <w:numId w:val="42"/>
         </w:numPr>
       </w:pPr>
-      <w:proofErr w:type="spellStart"/>
-      <w:r>
-        <w:t>Containernet</w:t>
-      </w:r>
-      <w:proofErr w:type="spellEnd"/>
-      <w:r>
-        <w:t xml:space="preserve"> tutorial: </w:t>
+      <w:r>
+        <w:t xml:space="preserve">Containernet tutorial: </w:t>
       </w:r>
       <w:hyperlink r:id="rId13" w:history="1">
         <w:r>
@@ -633,23 +579,7 @@
       </w:pPr>
       <w:bookmarkStart w:id="5" w:name="_Toc75762397"/>
       <w:r>
-        <w:t xml:space="preserve">Setting up </w:t>
-      </w:r>
-      <w:proofErr w:type="spellStart"/>
-      <w:r>
-        <w:t>mininet</w:t>
-      </w:r>
-      <w:proofErr w:type="spellEnd"/>
-      <w:r>
-        <w:t xml:space="preserve"> and Running </w:t>
-      </w:r>
-      <w:proofErr w:type="spellStart"/>
-      <w:r>
-        <w:t>mininet</w:t>
-      </w:r>
-      <w:proofErr w:type="spellEnd"/>
-      <w:r>
-        <w:t xml:space="preserve"> topology</w:t>
+        <w:t>Setting up mininet and Running mininet topology</w:t>
       </w:r>
       <w:bookmarkEnd w:id="5"/>
     </w:p>
@@ -663,15 +593,7 @@
         <w:pStyle w:val="Text"/>
       </w:pPr>
       <w:r>
-        <w:t xml:space="preserve">I have created a script to execute the </w:t>
-      </w:r>
-      <w:proofErr w:type="spellStart"/>
-      <w:r>
-        <w:t>mininet</w:t>
-      </w:r>
-      <w:proofErr w:type="spellEnd"/>
-      <w:r>
-        <w:t xml:space="preserve"> command line, since I need to restart it several times for troubleshooting purposes.  The script “</w:t>
+        <w:t>I have created a script to execute the mininet command line, since I need to restart it several times for troubleshooting purposes.  The script “</w:t>
       </w:r>
       <w:r>
         <w:rPr>
@@ -696,14 +618,12 @@
       <w:pPr>
         <w:pStyle w:val="Text"/>
       </w:pPr>
-      <w:proofErr w:type="spellStart"/>
       <w:r>
         <w:rPr>
           <w:color w:val="7030A0"/>
         </w:rPr>
         <w:t>mn</w:t>
       </w:r>
-      <w:proofErr w:type="spellEnd"/>
       <w:r>
         <w:t xml:space="preserve"> --topo=single,</w:t>
       </w:r>
@@ -723,15 +643,7 @@
       </w:pPr>
       <w:r>
         <w:tab/>
-        <w:t>--controller=</w:t>
-      </w:r>
-      <w:proofErr w:type="spellStart"/>
-      <w:r>
-        <w:t>remote,port</w:t>
-      </w:r>
-      <w:proofErr w:type="spellEnd"/>
-      <w:r>
-        <w:t>=</w:t>
+        <w:t>--controller=remote,port=</w:t>
       </w:r>
       <w:r>
         <w:rPr>
@@ -749,15 +661,7 @@
       </w:pPr>
       <w:r>
         <w:tab/>
-        <w:t>-</w:t>
-      </w:r>
-      <w:proofErr w:type="spellStart"/>
-      <w:r>
-        <w:t>i</w:t>
-      </w:r>
-      <w:proofErr w:type="spellEnd"/>
-      <w:r>
-        <w:t xml:space="preserve"> </w:t>
+        <w:t xml:space="preserve">-i </w:t>
       </w:r>
       <w:r>
         <w:rPr>
@@ -775,15 +679,7 @@
       </w:pPr>
       <w:r>
         <w:tab/>
-        <w:t>--switch=</w:t>
-      </w:r>
-      <w:proofErr w:type="spellStart"/>
-      <w:r>
-        <w:t>ovsk</w:t>
-      </w:r>
-      <w:proofErr w:type="spellEnd"/>
-      <w:r>
-        <w:t xml:space="preserve"> --mac</w:t>
+        <w:t>--switch=ovsk --mac</w:t>
       </w:r>
     </w:p>
     <w:p>
@@ -798,14 +694,12 @@
           <w:bottom w:val="single" w:sz="6" w:space="1" w:color="auto"/>
         </w:pBdr>
       </w:pPr>
-      <w:proofErr w:type="spellStart"/>
       <w:r>
         <w:rPr>
           <w:color w:val="7030A0"/>
         </w:rPr>
         <w:t>mn</w:t>
       </w:r>
-      <w:proofErr w:type="spellEnd"/>
       <w:r>
         <w:t xml:space="preserve"> -c</w:t>
       </w:r>
@@ -879,33 +773,18 @@
       <w:r>
         <w:t xml:space="preserve">Figure </w:t>
       </w:r>
-      <w:r>
-        <w:fldChar w:fldCharType="begin"/>
-      </w:r>
-      <w:r>
-        <w:instrText xml:space="preserve"> SEQ Figure \* ARABIC </w:instrText>
-      </w:r>
-      <w:r>
-        <w:fldChar w:fldCharType="separate"/>
-      </w:r>
-      <w:r>
-        <w:rPr>
-          <w:noProof/>
-        </w:rPr>
-        <w:t>2</w:t>
-      </w:r>
-      <w:r>
-        <w:fldChar w:fldCharType="end"/>
-      </w:r>
-      <w:r>
-        <w:t xml:space="preserve"> – Running </w:t>
-      </w:r>
-      <w:proofErr w:type="spellStart"/>
-      <w:r>
-        <w:t>mininet</w:t>
+      <w:fldSimple w:instr=" SEQ Figure \* ARABIC ">
+        <w:r>
+          <w:rPr>
+            <w:noProof/>
+          </w:rPr>
+          <w:t>2</w:t>
+        </w:r>
+      </w:fldSimple>
+      <w:r>
+        <w:t xml:space="preserve"> – Running mininet</w:t>
       </w:r>
       <w:bookmarkEnd w:id="6"/>
-      <w:proofErr w:type="spellEnd"/>
     </w:p>
     <w:p/>
     <w:p>
@@ -963,24 +842,14 @@
       <w:r>
         <w:t xml:space="preserve">Figure </w:t>
       </w:r>
-      <w:r>
-        <w:fldChar w:fldCharType="begin"/>
-      </w:r>
-      <w:r>
-        <w:instrText xml:space="preserve"> SEQ Figure \* ARABIC </w:instrText>
-      </w:r>
-      <w:r>
-        <w:fldChar w:fldCharType="separate"/>
-      </w:r>
-      <w:r>
-        <w:rPr>
-          <w:noProof/>
-        </w:rPr>
-        <w:t>3</w:t>
-      </w:r>
-      <w:r>
-        <w:fldChar w:fldCharType="end"/>
-      </w:r>
+      <w:fldSimple w:instr=" SEQ Figure \* ARABIC ">
+        <w:r>
+          <w:rPr>
+            <w:noProof/>
+          </w:rPr>
+          <w:t>3</w:t>
+        </w:r>
+      </w:fldSimple>
       <w:r>
         <w:t xml:space="preserve"> - Mininet network</w:t>
       </w:r>
@@ -1012,24 +881,10 @@
         <w:t xml:space="preserve">I have executed this again using a very simple source script </w:t>
       </w:r>
       <w:r>
-        <w:t xml:space="preserve">called </w:t>
-      </w:r>
-      <w:r>
-        <w:t xml:space="preserve">“lab3ips.sh” </w:t>
-      </w:r>
-      <w:r>
-        <w:t xml:space="preserve">and </w:t>
-      </w:r>
-      <w:r>
-        <w:t xml:space="preserve">executed from the </w:t>
-      </w:r>
-      <w:proofErr w:type="spellStart"/>
-      <w:r>
-        <w:t>mininet</w:t>
-      </w:r>
-      <w:proofErr w:type="spellEnd"/>
-      <w:r>
-        <w:t xml:space="preserve"> </w:t>
+        <w:t xml:space="preserve">called “lab3ips.sh” and </w:t>
+      </w:r>
+      <w:r>
+        <w:t xml:space="preserve">executed from the mininet </w:t>
       </w:r>
       <w:r>
         <w:t>CLI with the command “</w:t>
@@ -1063,103 +918,71 @@
     </w:p>
     <w:p/>
     <w:p>
-      <w:proofErr w:type="spellStart"/>
       <w:r>
         <w:rPr>
           <w:color w:val="7030A0"/>
         </w:rPr>
-        <w:t>py</w:t>
-      </w:r>
-      <w:proofErr w:type="spellEnd"/>
+        <w:t xml:space="preserve">py </w:t>
+      </w:r>
+      <w:r>
+        <w:t>h1.setIP('</w:t>
+      </w:r>
+      <w:r>
+        <w:rPr>
+          <w:color w:val="FF0000"/>
+        </w:rPr>
+        <w:t>192.168.2.10/24'</w:t>
+      </w:r>
+      <w:r>
+        <w:t>)</w:t>
+      </w:r>
+    </w:p>
+    <w:p>
       <w:r>
         <w:rPr>
           <w:color w:val="7030A0"/>
         </w:rPr>
-        <w:t xml:space="preserve"> </w:t>
-      </w:r>
-      <w:r>
-        <w:t>h1.setIP('</w:t>
+        <w:t xml:space="preserve">py </w:t>
+      </w:r>
+      <w:r>
+        <w:t>h2.setIP('</w:t>
       </w:r>
       <w:r>
         <w:rPr>
           <w:color w:val="FF0000"/>
         </w:rPr>
-        <w:t>192.168.2.10/24'</w:t>
-      </w:r>
-      <w:r>
-        <w:t>)</w:t>
-      </w:r>
-    </w:p>
-    <w:p>
-      <w:proofErr w:type="spellStart"/>
+        <w:t>192.168.2.20/24</w:t>
+      </w:r>
+      <w:r>
+        <w:t>')</w:t>
+      </w:r>
+    </w:p>
+    <w:p>
       <w:r>
         <w:rPr>
           <w:color w:val="7030A0"/>
         </w:rPr>
-        <w:t>py</w:t>
-      </w:r>
-      <w:proofErr w:type="spellEnd"/>
+        <w:t xml:space="preserve">py </w:t>
+      </w:r>
+      <w:r>
+        <w:t>h3.setIP(</w:t>
+      </w:r>
+      <w:r>
+        <w:rPr>
+          <w:color w:val="FF0000"/>
+        </w:rPr>
+        <w:t>'192.168.2.30/24</w:t>
+      </w:r>
+      <w:r>
+        <w:t>')</w:t>
+      </w:r>
+    </w:p>
+    <w:p>
       <w:r>
         <w:rPr>
           <w:color w:val="7030A0"/>
         </w:rPr>
-        <w:t xml:space="preserve"> </w:t>
-      </w:r>
-      <w:r>
-        <w:t>h2.setIP('</w:t>
-      </w:r>
-      <w:r>
-        <w:rPr>
-          <w:color w:val="FF0000"/>
-        </w:rPr>
-        <w:t>192.168.2.20/24</w:t>
-      </w:r>
-      <w:r>
-        <w:t>')</w:t>
-      </w:r>
-    </w:p>
-    <w:p>
-      <w:proofErr w:type="spellStart"/>
-      <w:r>
-        <w:rPr>
-          <w:color w:val="7030A0"/>
-        </w:rPr>
-        <w:t>py</w:t>
-      </w:r>
-      <w:proofErr w:type="spellEnd"/>
-      <w:r>
-        <w:rPr>
-          <w:color w:val="7030A0"/>
-        </w:rPr>
-        <w:t xml:space="preserve"> </w:t>
-      </w:r>
-      <w:r>
-        <w:t>h3.setIP(</w:t>
-      </w:r>
-      <w:r>
-        <w:rPr>
-          <w:color w:val="FF0000"/>
-        </w:rPr>
-        <w:t>'192.168.2.30/24</w:t>
-      </w:r>
-      <w:r>
-        <w:t>')</w:t>
-      </w:r>
-    </w:p>
-    <w:p>
-      <w:proofErr w:type="spellStart"/>
-      <w:r>
-        <w:rPr>
-          <w:color w:val="7030A0"/>
-        </w:rPr>
-        <w:t>py</w:t>
-      </w:r>
-      <w:proofErr w:type="spellEnd"/>
-      <w:r>
-        <w:rPr>
-          <w:color w:val="7030A0"/>
-        </w:rPr>
-        <w:t xml:space="preserve"> </w:t>
+        <w:t xml:space="preserve">py </w:t>
       </w:r>
       <w:r>
         <w:t>h4.setIP('</w:t>
@@ -1255,24 +1078,14 @@
       <w:r>
         <w:t xml:space="preserve">Figure </w:t>
       </w:r>
-      <w:r>
-        <w:fldChar w:fldCharType="begin"/>
-      </w:r>
-      <w:r>
-        <w:instrText xml:space="preserve"> SEQ Figure \* ARABIC </w:instrText>
-      </w:r>
-      <w:r>
-        <w:fldChar w:fldCharType="separate"/>
-      </w:r>
-      <w:r>
-        <w:rPr>
-          <w:noProof/>
-        </w:rPr>
-        <w:t>4</w:t>
-      </w:r>
-      <w:r>
-        <w:fldChar w:fldCharType="end"/>
-      </w:r>
+      <w:fldSimple w:instr=" SEQ Figure \* ARABIC ">
+        <w:r>
+          <w:rPr>
+            <w:noProof/>
+          </w:rPr>
+          <w:t>4</w:t>
+        </w:r>
+      </w:fldSimple>
       <w:r>
         <w:t xml:space="preserve"> - Setting IP addresses for the lab</w:t>
       </w:r>
@@ -1367,24 +1180,14 @@
       <w:r>
         <w:t xml:space="preserve">Figure </w:t>
       </w:r>
-      <w:r>
-        <w:fldChar w:fldCharType="begin"/>
-      </w:r>
-      <w:r>
-        <w:instrText xml:space="preserve"> SEQ Figure \* ARABIC </w:instrText>
-      </w:r>
-      <w:r>
-        <w:fldChar w:fldCharType="separate"/>
-      </w:r>
-      <w:r>
-        <w:rPr>
-          <w:noProof/>
-        </w:rPr>
-        <w:t>5</w:t>
-      </w:r>
-      <w:r>
-        <w:fldChar w:fldCharType="end"/>
-      </w:r>
+      <w:fldSimple w:instr=" SEQ Figure \* ARABIC ">
+        <w:r>
+          <w:rPr>
+            <w:noProof/>
+          </w:rPr>
+          <w:t>5</w:t>
+        </w:r>
+      </w:fldSimple>
       <w:r>
         <w:t xml:space="preserve"> - Checking IP addresses for the containers in the lab</w:t>
       </w:r>
@@ -1491,19 +1294,11 @@
       <w:pPr>
         <w:ind w:left="0"/>
       </w:pPr>
-      <w:proofErr w:type="spellStart"/>
       <w:r>
         <w:rPr>
           <w:color w:val="0070C0"/>
         </w:rPr>
-        <w:t>sudo</w:t>
-      </w:r>
-      <w:proofErr w:type="spellEnd"/>
-      <w:r>
-        <w:rPr>
-          <w:color w:val="0070C0"/>
-        </w:rPr>
-        <w:t xml:space="preserve"> </w:t>
+        <w:t xml:space="preserve">sudo </w:t>
       </w:r>
       <w:r>
         <w:t>./pox.py openflow.of_01 \</w:t>
@@ -1580,14 +1375,7 @@
       </w:pPr>
       <w:r>
         <w:tab/>
-      </w:r>
-      <w:proofErr w:type="spellStart"/>
-      <w:r>
-        <w:t>log.level</w:t>
-      </w:r>
-      <w:proofErr w:type="spellEnd"/>
-      <w:r>
-        <w:t xml:space="preserve"> </w:t>
+        <w:t xml:space="preserve">log.level </w:t>
       </w:r>
       <w:r>
         <w:t>–</w:t>
@@ -1664,24 +1452,14 @@
       <w:r>
         <w:t xml:space="preserve">Figure </w:t>
       </w:r>
-      <w:r>
-        <w:fldChar w:fldCharType="begin"/>
-      </w:r>
-      <w:r>
-        <w:instrText xml:space="preserve"> SEQ Figure \* ARABIC </w:instrText>
-      </w:r>
-      <w:r>
-        <w:fldChar w:fldCharType="separate"/>
-      </w:r>
-      <w:r>
-        <w:rPr>
-          <w:noProof/>
-        </w:rPr>
-        <w:t>6</w:t>
-      </w:r>
-      <w:r>
-        <w:fldChar w:fldCharType="end"/>
-      </w:r>
+      <w:fldSimple w:instr=" SEQ Figure \* ARABIC ">
+        <w:r>
+          <w:rPr>
+            <w:noProof/>
+          </w:rPr>
+          <w:t>6</w:t>
+        </w:r>
+      </w:fldSimple>
       <w:r>
         <w:t xml:space="preserve"> - Running POX</w:t>
       </w:r>
@@ -1698,15 +1476,7 @@
       </w:pPr>
       <w:bookmarkStart w:id="14" w:name="_Toc75762401"/>
       <w:r>
-        <w:t xml:space="preserve">Check </w:t>
-      </w:r>
-      <w:proofErr w:type="spellStart"/>
-      <w:r>
-        <w:t>openflow</w:t>
-      </w:r>
-      <w:proofErr w:type="spellEnd"/>
-      <w:r>
-        <w:t xml:space="preserve"> flow-entries on switch 1.</w:t>
+        <w:t>Check openflow flow-entries on switch 1.</w:t>
       </w:r>
       <w:bookmarkEnd w:id="14"/>
     </w:p>
@@ -1726,15 +1496,7 @@
       </w:pPr>
       <w:bookmarkStart w:id="16" w:name="_Toc75762403"/>
       <w:r>
-        <w:t xml:space="preserve">Check </w:t>
-      </w:r>
-      <w:proofErr w:type="spellStart"/>
-      <w:r>
-        <w:t>Openflow</w:t>
-      </w:r>
-      <w:proofErr w:type="spellEnd"/>
-      <w:r>
-        <w:t xml:space="preserve"> flow entries at switch 1</w:t>
+        <w:t>Check Openflow flow entries at switch 1</w:t>
       </w:r>
       <w:bookmarkEnd w:id="16"/>
     </w:p>
@@ -1761,21 +1523,7 @@
         <w:ind w:left="0"/>
       </w:pPr>
       <w:r>
-        <w:t xml:space="preserve">I have aligned the four X terminals of the four </w:t>
-      </w:r>
-      <w:r>
-        <w:t>container</w:t>
-      </w:r>
-      <w:r>
-        <w:t xml:space="preserve">s of the </w:t>
-      </w:r>
-      <w:proofErr w:type="spellStart"/>
-      <w:r>
-        <w:t>mininet</w:t>
-      </w:r>
-      <w:proofErr w:type="spellEnd"/>
-      <w:r>
-        <w:t>, and used one to produce the flood, one to show the OVS flows, and another to try to ping another container.</w:t>
+        <w:t>I have aligned the four X terminals of the four containers of the mininet, and used one to produce the flood, one to show the OVS flows, and another to try to ping another container.</w:t>
       </w:r>
     </w:p>
     <w:p>
@@ -1790,21 +1538,12 @@
       <w:r>
         <w:t>In the first image, I am showing that the command “</w:t>
       </w:r>
-      <w:proofErr w:type="spellStart"/>
       <w:r>
         <w:rPr>
           <w:i/>
           <w:iCs/>
         </w:rPr>
-        <w:t>ovs-ofctl</w:t>
-      </w:r>
-      <w:proofErr w:type="spellEnd"/>
-      <w:r>
-        <w:rPr>
-          <w:i/>
-          <w:iCs/>
-        </w:rPr>
-        <w:t xml:space="preserve"> dump-flows s1</w:t>
+        <w:t>ovs-ofctl dump-flows s1</w:t>
       </w:r>
       <w:r>
         <w:t>” (used to dump the OVS flows) does not show anything – this is correct because there is no traffic yet.</w:t>
@@ -1880,37 +1619,19 @@
       <w:r>
         <w:t xml:space="preserve">Figure </w:t>
       </w:r>
-      <w:r>
-        <w:fldChar w:fldCharType="begin"/>
-      </w:r>
-      <w:r>
-        <w:instrText xml:space="preserve"> SEQ Figure \* ARABIC </w:instrText>
-      </w:r>
-      <w:r>
-        <w:fldChar w:fldCharType="separate"/>
-      </w:r>
-      <w:r>
-        <w:rPr>
-          <w:noProof/>
-        </w:rPr>
-        <w:t>7</w:t>
-      </w:r>
-      <w:r>
-        <w:fldChar w:fldCharType="end"/>
-      </w:r>
+      <w:fldSimple w:instr=" SEQ Figure \* ARABIC ">
+        <w:r>
+          <w:rPr>
+            <w:noProof/>
+          </w:rPr>
+          <w:t>7</w:t>
+        </w:r>
+      </w:fldSimple>
       <w:r>
         <w:t xml:space="preserve"> - </w:t>
       </w:r>
       <w:r>
-        <w:t xml:space="preserve">Check </w:t>
-      </w:r>
-      <w:proofErr w:type="spellStart"/>
-      <w:r>
-        <w:t>openflow</w:t>
-      </w:r>
-      <w:proofErr w:type="spellEnd"/>
-      <w:r>
-        <w:t xml:space="preserve"> flow-entries on switch 1</w:t>
+        <w:t>Check openflow flow-entries on switch 1</w:t>
       </w:r>
       <w:bookmarkEnd w:id="17"/>
     </w:p>
@@ -2177,24 +1898,14 @@
       <w:r>
         <w:t xml:space="preserve">Figure </w:t>
       </w:r>
-      <w:r>
-        <w:fldChar w:fldCharType="begin"/>
-      </w:r>
-      <w:r>
-        <w:instrText xml:space="preserve"> SEQ Figure \* ARABIC </w:instrText>
-      </w:r>
-      <w:r>
-        <w:fldChar w:fldCharType="separate"/>
-      </w:r>
-      <w:r>
-        <w:rPr>
-          <w:noProof/>
-        </w:rPr>
-        <w:t>8</w:t>
-      </w:r>
-      <w:r>
-        <w:fldChar w:fldCharType="end"/>
-      </w:r>
+      <w:fldSimple w:instr=" SEQ Figure \* ARABIC ">
+        <w:r>
+          <w:rPr>
+            <w:noProof/>
+          </w:rPr>
+          <w:t>8</w:t>
+        </w:r>
+      </w:fldSimple>
       <w:r>
         <w:t xml:space="preserve"> - </w:t>
       </w:r>
@@ -2299,24 +2010,14 @@
       <w:r>
         <w:t xml:space="preserve">Figure </w:t>
       </w:r>
-      <w:r>
-        <w:fldChar w:fldCharType="begin"/>
-      </w:r>
-      <w:r>
-        <w:instrText xml:space="preserve"> SEQ Figure \* ARABIC </w:instrText>
-      </w:r>
-      <w:r>
-        <w:fldChar w:fldCharType="separate"/>
-      </w:r>
-      <w:r>
-        <w:rPr>
-          <w:noProof/>
-        </w:rPr>
-        <w:t>9</w:t>
-      </w:r>
-      <w:r>
-        <w:fldChar w:fldCharType="end"/>
-      </w:r>
+      <w:fldSimple w:instr=" SEQ Figure \* ARABIC ">
+        <w:r>
+          <w:rPr>
+            <w:noProof/>
+          </w:rPr>
+          <w:t>9</w:t>
+        </w:r>
+      </w:fldSimple>
       <w:r>
         <w:t>d.</w:t>
       </w:r>
@@ -2332,21 +2033,12 @@
       <w:r>
         <w:t>I have used “</w:t>
       </w:r>
-      <w:proofErr w:type="spellStart"/>
       <w:r>
         <w:rPr>
           <w:i/>
           <w:iCs/>
         </w:rPr>
-        <w:t>wc</w:t>
-      </w:r>
-      <w:proofErr w:type="spellEnd"/>
-      <w:r>
-        <w:rPr>
-          <w:i/>
-          <w:iCs/>
-        </w:rPr>
-        <w:t xml:space="preserve"> -l</w:t>
+        <w:t>wc -l</w:t>
       </w:r>
       <w:r>
         <w:t>” to count the number of flows present on the switch, and they do not necessarily start diminishing after the flood is terminated.</w:t>
@@ -2427,24 +2119,14 @@
       <w:r>
         <w:t xml:space="preserve">Figure </w:t>
       </w:r>
-      <w:r>
-        <w:fldChar w:fldCharType="begin"/>
-      </w:r>
-      <w:r>
-        <w:instrText xml:space="preserve"> SEQ Figure \* ARABIC </w:instrText>
-      </w:r>
-      <w:r>
-        <w:fldChar w:fldCharType="separate"/>
-      </w:r>
-      <w:r>
-        <w:rPr>
-          <w:noProof/>
-        </w:rPr>
-        <w:t>10</w:t>
-      </w:r>
-      <w:r>
-        <w:fldChar w:fldCharType="end"/>
-      </w:r>
+      <w:fldSimple w:instr=" SEQ Figure \* ARABIC ">
+        <w:r>
+          <w:rPr>
+            <w:noProof/>
+          </w:rPr>
+          <w:t>10</w:t>
+        </w:r>
+      </w:fldSimple>
       <w:r>
         <w:t xml:space="preserve"> - Counting the flows on OVS</w:t>
       </w:r>
@@ -2537,23 +2219,7 @@
         <w:ind w:left="0"/>
       </w:pPr>
       <w:r>
-        <w:t xml:space="preserve">The logic for spoofing and DoS detection is implemented through a Python </w:t>
-      </w:r>
-      <w:proofErr w:type="spellStart"/>
-      <w:r>
-        <w:t>Dict</w:t>
-      </w:r>
-      <w:proofErr w:type="spellEnd"/>
-      <w:r>
-        <w:t xml:space="preserve">() object.  Every time a new flow is observed by the OVS, the source MAC address of the processed packets is stored as the key; the source and destination IP addresses, as well as the OVS switchport, are stored as </w:t>
-      </w:r>
-      <w:proofErr w:type="spellStart"/>
-      <w:r>
-        <w:t>Dict</w:t>
-      </w:r>
-      <w:proofErr w:type="spellEnd"/>
-      <w:r>
-        <w:t xml:space="preserve"> values.</w:t>
+        <w:t>The logic for spoofing and DoS detection is implemented through a Python Dict() object.  Every time a new flow is observed by the OVS, the source MAC address of the processed packets is stored as the key; the source and destination IP addresses, as well as the OVS switchport, are stored as Dict values.</w:t>
       </w:r>
       <w:r>
         <w:t xml:space="preserve">  For instance:</w:t>
@@ -2569,15 +2235,7 @@
         <w:ind w:left="0"/>
       </w:pPr>
       <w:r>
-        <w:t xml:space="preserve">                </w:t>
-      </w:r>
-      <w:proofErr w:type="spellStart"/>
-      <w:r>
-        <w:t>SpoofingTable</w:t>
-      </w:r>
-      <w:proofErr w:type="spellEnd"/>
-      <w:r>
-        <w:t xml:space="preserve"> = {</w:t>
+        <w:t xml:space="preserve">                SpoofingTable = {</w:t>
       </w:r>
     </w:p>
     <w:p>
@@ -2585,45 +2243,19 @@
         <w:ind w:left="0"/>
       </w:pPr>
       <w:r>
-        <w:t xml:space="preserve">                   # </w:t>
-      </w:r>
-      <w:proofErr w:type="spellStart"/>
-      <w:r>
-        <w:t>src</w:t>
-      </w:r>
-      <w:proofErr w:type="spellEnd"/>
-      <w:r>
-        <w:t xml:space="preserve"> MAC address     </w:t>
-      </w:r>
-      <w:proofErr w:type="spellStart"/>
-      <w:r>
-        <w:t>src</w:t>
-      </w:r>
-      <w:proofErr w:type="spellEnd"/>
-      <w:r>
-        <w:t xml:space="preserve"> IP          </w:t>
+        <w:t xml:space="preserve">                   # src MAC address     src IP          </w:t>
       </w:r>
       <w:r>
         <w:t xml:space="preserve">         </w:t>
       </w:r>
-      <w:proofErr w:type="spellStart"/>
-      <w:r>
-        <w:t>dst</w:t>
-      </w:r>
-      <w:proofErr w:type="spellEnd"/>
-      <w:r>
-        <w:t xml:space="preserve"> IP          </w:t>
+      <w:r>
+        <w:t xml:space="preserve">dst IP          </w:t>
       </w:r>
       <w:r>
         <w:t xml:space="preserve">    </w:t>
       </w:r>
-      <w:proofErr w:type="spellStart"/>
-      <w:r>
-        <w:t>src</w:t>
-      </w:r>
-      <w:proofErr w:type="spellEnd"/>
-      <w:r>
-        <w:t xml:space="preserve"> OVS port</w:t>
+      <w:r>
+        <w:t>src OVS port</w:t>
       </w:r>
     </w:p>
     <w:p>
@@ -3189,23 +2821,10 @@
           <w:b/>
           <w:bCs/>
         </w:rPr>
-        <w:t xml:space="preserve">MAC </w:t>
-      </w:r>
-      <w:r>
-        <w:rPr>
-          <w:b/>
-          <w:bCs/>
-        </w:rPr>
-        <w:t>address spoofing</w:t>
-      </w:r>
-      <w:r>
-        <w:t xml:space="preserve"> (“</w:t>
-      </w:r>
-      <w:r>
-        <w:t>Bonus</w:t>
-      </w:r>
-      <w:r>
-        <w:t xml:space="preserve">” case for the Lab): </w:t>
+        <w:t>MAC address spoofing</w:t>
+      </w:r>
+      <w:r>
+        <w:t xml:space="preserve"> (“Bonus” case for the Lab): </w:t>
       </w:r>
     </w:p>
     <w:p>
@@ -3433,78 +3052,40 @@
           <w:noProof/>
           <w:color w:val="FF0000"/>
         </w:rPr>
-        <w:t>0</w:t>
+        <w:t>01</w:t>
+      </w:r>
+      <w:r>
+        <w:rPr>
+          <w:noProof/>
+        </w:rPr>
+        <w:t>:0a": ["192.168.2.10", "192.168.2.30", "1"]</w:t>
+      </w:r>
+    </w:p>
+    <w:p>
+      <w:pPr>
+        <w:pStyle w:val="ListParagraph"/>
+        <w:rPr>
+          <w:noProof/>
+        </w:rPr>
+      </w:pPr>
+      <w:r>
+        <w:rPr>
+          <w:noProof/>
+        </w:rPr>
+        <w:t>"00:00:00:00:</w:t>
       </w:r>
       <w:r>
         <w:rPr>
           <w:noProof/>
           <w:color w:val="FF0000"/>
         </w:rPr>
-        <w:t>1</w:t>
-      </w:r>
-      <w:r>
-        <w:rPr>
-          <w:noProof/>
-        </w:rPr>
-        <w:t>:0a": ["192.168.2.</w:t>
-      </w:r>
-      <w:r>
-        <w:rPr>
-          <w:noProof/>
-        </w:rPr>
-        <w:t>10</w:t>
-      </w:r>
-      <w:r>
-        <w:rPr>
-          <w:noProof/>
-        </w:rPr>
-        <w:t>", "192.168.2.30", "1"]</w:t>
-      </w:r>
-    </w:p>
-    <w:p>
-      <w:pPr>
-        <w:pStyle w:val="ListParagraph"/>
-        <w:rPr>
-          <w:noProof/>
-        </w:rPr>
-      </w:pPr>
-      <w:r>
-        <w:rPr>
-          <w:noProof/>
-        </w:rPr>
-        <w:t>"00:00:00:00:</w:t>
-      </w:r>
-      <w:r>
-        <w:rPr>
-          <w:noProof/>
-          <w:color w:val="FF0000"/>
-        </w:rPr>
-        <w:t>0</w:t>
-      </w:r>
-      <w:r>
-        <w:rPr>
-          <w:noProof/>
-          <w:color w:val="FF0000"/>
-        </w:rPr>
-        <w:t>2</w:t>
-      </w:r>
-      <w:r>
-        <w:rPr>
-          <w:noProof/>
-        </w:rPr>
-        <w:t>:0a": ["192.168.2.</w:t>
-      </w:r>
-      <w:r>
-        <w:rPr>
-          <w:noProof/>
-        </w:rPr>
-        <w:t>10</w:t>
-      </w:r>
-      <w:r>
-        <w:rPr>
-          <w:noProof/>
-        </w:rPr>
-        <w:t>", "192.168.2.30", "1"]</w:t>
+        <w:t>02</w:t>
+      </w:r>
+      <w:r>
+        <w:rPr>
+          <w:noProof/>
+        </w:rPr>
+        <w:t>:0a": ["192.168.2.10", "192.168.2.30", "1"]</w:t>
       </w:r>
     </w:p>
     <w:p>
@@ -3673,13 +3254,7 @@
         <w:ind w:left="0"/>
       </w:pPr>
       <w:r>
-        <w:t xml:space="preserve">It is to be noticed, that the best way to block a Denial of Service attack is always by indicating a tuple of attack source + destination and not just blocking the attack source, as this can be a too wide rule which will end up </w:t>
-      </w:r>
-      <w:r>
-        <w:t xml:space="preserve">also </w:t>
-      </w:r>
-      <w:r>
-        <w:t>blocking legitimate users.  In any case, in this Lab considerations over Distributed Denial of Services (and therefore, multiple attack sources against multiple targets) are not considered, and we are only resorting to relatively simple cases.</w:t>
+        <w:t>It is to be noticed, that the best way to block a Denial of Service attack is always by indicating a tuple of attack source + destination and not just blocking the attack source, as this can be a too wide rule which will end up also blocking legitimate users.  In any case, in this Lab considerations over Distributed Denial of Services (and therefore, multiple attack sources against multiple targets) are not considered, and we are only resorting to relatively simple cases.</w:t>
       </w:r>
     </w:p>
     <w:p>
@@ -3691,15 +3266,7 @@
         <w:ind w:left="0"/>
       </w:pPr>
       <w:r>
-        <w:t>Please find below the pseudo-algorithm and the implementation for the function “</w:t>
-      </w:r>
-      <w:proofErr w:type="spellStart"/>
-      <w:r>
-        <w:t>verifyPortSecurity</w:t>
-      </w:r>
-      <w:proofErr w:type="spellEnd"/>
-      <w:r>
-        <w:t>” which detects both floods:</w:t>
+        <w:t>Please find below the pseudo-algorithm and the implementation for the function “verifyPortSecurity” which detects both floods:</w:t>
       </w:r>
     </w:p>
     <w:p>
@@ -3746,13 +3313,7 @@
           <w:noProof/>
         </w:rPr>
         <w:tab/>
-        <w:t xml:space="preserve">iterates through the </w:t>
-      </w:r>
-      <w:r>
-        <w:rPr>
-          <w:noProof/>
-        </w:rPr>
-        <w:t>SpoofingTable</w:t>
+        <w:t>iterates through the SpoofingTable</w:t>
       </w:r>
     </w:p>
     <w:p>
@@ -3774,19 +3335,7 @@
           <w:noProof/>
         </w:rPr>
         <w:tab/>
-        <w:t xml:space="preserve">if packet.source.IP is present in the </w:t>
-      </w:r>
-      <w:r>
-        <w:rPr>
-          <w:noProof/>
-        </w:rPr>
-        <w:t>SpoofingTable</w:t>
-      </w:r>
-      <w:r>
-        <w:rPr>
-          <w:noProof/>
-        </w:rPr>
-        <w:t xml:space="preserve"> = </w:t>
+        <w:t xml:space="preserve">if packet.source.IP is present in the SpoofingTable = </w:t>
       </w:r>
       <w:r>
         <w:rPr>
@@ -3838,49 +3387,7 @@
           <w:noProof/>
         </w:rPr>
         <w:tab/>
-        <w:t xml:space="preserve">add </w:t>
-      </w:r>
-      <w:r>
-        <w:rPr>
-          <w:noProof/>
-        </w:rPr>
-        <w:t>packet.source.MAC</w:t>
-      </w:r>
-      <w:r>
-        <w:rPr>
-          <w:noProof/>
-        </w:rPr>
-        <w:t xml:space="preserve">, </w:t>
-      </w:r>
-      <w:r>
-        <w:rPr>
-          <w:noProof/>
-        </w:rPr>
-        <w:t>packet.source.IP</w:t>
-      </w:r>
-      <w:r>
-        <w:rPr>
-          <w:noProof/>
-        </w:rPr>
-        <w:t>,</w:t>
-      </w:r>
-      <w:r>
-        <w:rPr>
-          <w:noProof/>
-        </w:rPr>
-        <w:t xml:space="preserve"> packet.destination.IP</w:t>
-      </w:r>
-      <w:r>
-        <w:rPr>
-          <w:noProof/>
-        </w:rPr>
-        <w:t xml:space="preserve"> in the </w:t>
-      </w:r>
-      <w:r>
-        <w:rPr>
-          <w:noProof/>
-        </w:rPr>
-        <w:t>SpoofingTable</w:t>
+        <w:t>add packet.source.MAC, packet.source.IP, packet.destination.IP in the SpoofingTable</w:t>
       </w:r>
     </w:p>
     <w:p>
@@ -3925,49 +3432,7 @@
         <w:rPr>
           <w:noProof/>
         </w:rPr>
-        <w:t xml:space="preserve">both </w:t>
-      </w:r>
-      <w:r>
-        <w:rPr>
-          <w:noProof/>
-        </w:rPr>
-        <w:t>packet.source.IP</w:t>
-      </w:r>
-      <w:r>
-        <w:rPr>
-          <w:noProof/>
-        </w:rPr>
-        <w:t xml:space="preserve"> &amp;</w:t>
-      </w:r>
-      <w:r>
-        <w:rPr>
-          <w:noProof/>
-        </w:rPr>
-        <w:t xml:space="preserve"> packet.destination.IP </w:t>
-      </w:r>
-      <w:r>
-        <w:rPr>
-          <w:noProof/>
-        </w:rPr>
-        <w:t xml:space="preserve">are the same as saved in the </w:t>
-      </w:r>
-      <w:r>
-        <w:rPr>
-          <w:noProof/>
-        </w:rPr>
-        <w:t>SpoofingTable</w:t>
-      </w:r>
-      <w:r>
-        <w:rPr>
-          <w:noProof/>
-        </w:rPr>
-        <w:t xml:space="preserve"> for </w:t>
-      </w:r>
-      <w:r>
-        <w:rPr>
-          <w:noProof/>
-        </w:rPr>
-        <w:t>packet.source.MAC</w:t>
+        <w:t>both packet.source.IP &amp; packet.destination.IP are the same as saved in the SpoofingTable for packet.source.MAC</w:t>
       </w:r>
     </w:p>
     <w:p>
@@ -4017,25 +3482,7 @@
         <w:rPr>
           <w:noProof/>
         </w:rPr>
-        <w:t>packet.source.IP</w:t>
-      </w:r>
-      <w:r>
-        <w:rPr>
-          <w:noProof/>
-        </w:rPr>
-        <w:t xml:space="preserve"> is different than source.IP in the </w:t>
-      </w:r>
-      <w:r>
-        <w:rPr>
-          <w:noProof/>
-        </w:rPr>
-        <w:t>SpoofingTable</w:t>
-      </w:r>
-      <w:r>
-        <w:rPr>
-          <w:noProof/>
-        </w:rPr>
-        <w:t xml:space="preserve"> = </w:t>
+        <w:t xml:space="preserve">packet.source.IP is different than source.IP in the SpoofingTable = </w:t>
       </w:r>
       <w:r>
         <w:rPr>
@@ -4070,13 +3517,7 @@
         <w:rPr>
           <w:noProof/>
         </w:rPr>
-        <w:t xml:space="preserve">block packet.source.MAC + </w:t>
-      </w:r>
-      <w:r>
-        <w:rPr>
-          <w:noProof/>
-        </w:rPr>
-        <w:t>packet.destination.IP</w:t>
+        <w:t>block packet.source.MAC + packet.destination.IP</w:t>
       </w:r>
     </w:p>
     <w:p>
@@ -4213,32 +3654,20 @@
       <w:r>
         <w:t xml:space="preserve">Figure </w:t>
       </w:r>
-      <w:r>
-        <w:fldChar w:fldCharType="begin"/>
-      </w:r>
-      <w:r>
-        <w:instrText xml:space="preserve"> SEQ Figure \* ARABIC </w:instrText>
-      </w:r>
-      <w:r>
-        <w:fldChar w:fldCharType="separate"/>
-      </w:r>
-      <w:r>
-        <w:rPr>
-          <w:noProof/>
-        </w:rPr>
-        <w:t>11</w:t>
-      </w:r>
-      <w:r>
-        <w:fldChar w:fldCharType="end"/>
-      </w:r>
+      <w:fldSimple w:instr=" SEQ Figure \* ARABIC ">
+        <w:r>
+          <w:rPr>
+            <w:noProof/>
+          </w:rPr>
+          <w:t>11</w:t>
+        </w:r>
+      </w:fldSimple>
       <w:r>
         <w:t xml:space="preserve"> - Function "</w:t>
       </w:r>
-      <w:proofErr w:type="spellStart"/>
       <w:r>
         <w:t>verifyPortSecurity</w:t>
       </w:r>
-      <w:proofErr w:type="spellEnd"/>
       <w:r>
         <w:t>"</w:t>
       </w:r>
@@ -4378,24 +3807,14 @@
       <w:r>
         <w:t xml:space="preserve">Figure </w:t>
       </w:r>
-      <w:r>
-        <w:fldChar w:fldCharType="begin"/>
-      </w:r>
-      <w:r>
-        <w:instrText xml:space="preserve"> SEQ Figure \* ARABIC </w:instrText>
-      </w:r>
-      <w:r>
-        <w:fldChar w:fldCharType="separate"/>
-      </w:r>
-      <w:r>
-        <w:rPr>
-          <w:noProof/>
-        </w:rPr>
-        <w:t>12</w:t>
-      </w:r>
-      <w:r>
-        <w:fldChar w:fldCharType="end"/>
-      </w:r>
+      <w:fldSimple w:instr=" SEQ Figure \* ARABIC ">
+        <w:r>
+          <w:rPr>
+            <w:noProof/>
+          </w:rPr>
+          <w:t>12</w:t>
+        </w:r>
+      </w:fldSimple>
       <w:r>
         <w:t xml:space="preserve"> - IP Spoofing - Running POX</w:t>
       </w:r>
@@ -4470,36 +3889,21 @@
       <w:r>
         <w:t xml:space="preserve">Figure </w:t>
       </w:r>
-      <w:r>
-        <w:fldChar w:fldCharType="begin"/>
-      </w:r>
-      <w:r>
-        <w:instrText xml:space="preserve"> SEQ Figure \* ARABIC </w:instrText>
-      </w:r>
-      <w:r>
-        <w:fldChar w:fldCharType="separate"/>
-      </w:r>
-      <w:r>
-        <w:rPr>
-          <w:noProof/>
-        </w:rPr>
-        <w:t>13</w:t>
-      </w:r>
-      <w:r>
-        <w:fldChar w:fldCharType="end"/>
-      </w:r>
+      <w:fldSimple w:instr=" SEQ Figure \* ARABIC ">
+        <w:r>
+          <w:rPr>
+            <w:noProof/>
+          </w:rPr>
+          <w:t>13</w:t>
+        </w:r>
+      </w:fldSimple>
       <w:r>
         <w:t xml:space="preserve"> - IP Spoofing - </w:t>
       </w:r>
       <w:r>
-        <w:t xml:space="preserve">Running </w:t>
-      </w:r>
-      <w:proofErr w:type="spellStart"/>
-      <w:r>
-        <w:t>mininet</w:t>
+        <w:t>Running mininet</w:t>
       </w:r>
       <w:bookmarkEnd w:id="28"/>
-      <w:proofErr w:type="spellEnd"/>
     </w:p>
     <w:p>
       <w:pPr>
@@ -4570,24 +3974,14 @@
       <w:r>
         <w:t xml:space="preserve">Figure </w:t>
       </w:r>
-      <w:r>
-        <w:fldChar w:fldCharType="begin"/>
-      </w:r>
-      <w:r>
-        <w:instrText xml:space="preserve"> SEQ Figure \* ARABIC </w:instrText>
-      </w:r>
-      <w:r>
-        <w:fldChar w:fldCharType="separate"/>
-      </w:r>
-      <w:r>
-        <w:rPr>
-          <w:noProof/>
-        </w:rPr>
-        <w:t>14</w:t>
-      </w:r>
-      <w:r>
-        <w:fldChar w:fldCharType="end"/>
-      </w:r>
+      <w:fldSimple w:instr=" SEQ Figure \* ARABIC ">
+        <w:r>
+          <w:rPr>
+            <w:noProof/>
+          </w:rPr>
+          <w:t>14</w:t>
+        </w:r>
+      </w:fldSimple>
       <w:r>
         <w:t xml:space="preserve"> - IP Spoofing - </w:t>
       </w:r>
@@ -4680,24 +4074,14 @@
       <w:r>
         <w:t xml:space="preserve">Figure </w:t>
       </w:r>
-      <w:r>
-        <w:fldChar w:fldCharType="begin"/>
-      </w:r>
-      <w:r>
-        <w:instrText xml:space="preserve"> SEQ Figure \* ARABIC </w:instrText>
-      </w:r>
-      <w:r>
-        <w:fldChar w:fldCharType="separate"/>
-      </w:r>
-      <w:r>
-        <w:rPr>
-          <w:noProof/>
-        </w:rPr>
-        <w:t>15</w:t>
-      </w:r>
-      <w:r>
-        <w:fldChar w:fldCharType="end"/>
-      </w:r>
+      <w:fldSimple w:instr=" SEQ Figure \* ARABIC ">
+        <w:r>
+          <w:rPr>
+            <w:noProof/>
+          </w:rPr>
+          <w:t>15</w:t>
+        </w:r>
+      </w:fldSimple>
       <w:r>
         <w:t xml:space="preserve"> - IP Spoofing - </w:t>
       </w:r>
@@ -4714,15 +4098,7 @@
     </w:p>
     <w:p>
       <w:r>
-        <w:t xml:space="preserve">I have minimized the two </w:t>
-      </w:r>
-      <w:proofErr w:type="spellStart"/>
-      <w:r>
-        <w:t>xterm</w:t>
-      </w:r>
-      <w:proofErr w:type="spellEnd"/>
-      <w:r>
-        <w:t xml:space="preserve"> in order to see the debug messages more clearly.  It is possible to appreciate the fact that the attack is noticed at the second packet and the flow is blocked.  The algorithm obviously requires two packets with the same MAC and two different IPs as a minimum, which will block the source MAC + victim’s IP. After blocking, the next attack packets do not require further action, as they are automatically dropped by the OVS.</w:t>
+        <w:t>I have minimized the two xterm in order to see the debug messages more clearly.  It is possible to appreciate the fact that the attack is noticed at the second packet and the flow is blocked.  The algorithm obviously requires two packets with the same MAC and two different IPs as a minimum, which will block the source MAC + victim’s IP. After blocking, the next attack packets do not require further action, as they are automatically dropped by the OVS.</w:t>
       </w:r>
     </w:p>
     <w:p/>
@@ -5041,24 +4417,14 @@
       <w:r>
         <w:t xml:space="preserve">Figure </w:t>
       </w:r>
-      <w:r>
-        <w:fldChar w:fldCharType="begin"/>
-      </w:r>
-      <w:r>
-        <w:instrText xml:space="preserve"> SEQ Figure \* ARABIC </w:instrText>
-      </w:r>
-      <w:r>
-        <w:fldChar w:fldCharType="separate"/>
-      </w:r>
-      <w:r>
-        <w:rPr>
-          <w:noProof/>
-        </w:rPr>
-        <w:t>16</w:t>
-      </w:r>
-      <w:r>
-        <w:fldChar w:fldCharType="end"/>
-      </w:r>
+      <w:fldSimple w:instr=" SEQ Figure \* ARABIC ">
+        <w:r>
+          <w:rPr>
+            <w:noProof/>
+          </w:rPr>
+          <w:t>16</w:t>
+        </w:r>
+      </w:fldSimple>
       <w:r>
         <w:t xml:space="preserve"> - IP Spoofing - </w:t>
       </w:r>
@@ -5089,119 +4455,117 @@
           <w:sz w:val="18"/>
           <w:szCs w:val="18"/>
         </w:rPr>
-        <w:t xml:space="preserve">DEBUG:forwarding.Lab3Firewall:Execute </w:t>
-      </w:r>
-      <w:proofErr w:type="spellStart"/>
-      <w:r>
+        <w:t>DEBUG:forwarding.Lab3Firewall:Execute replyToIP</w:t>
+      </w:r>
+    </w:p>
+    <w:p>
+      <w:pPr>
+        <w:ind w:left="0"/>
         <w:rPr>
           <w:rFonts w:ascii="Courier New" w:eastAsia="Times New Roman" w:hAnsi="Courier New" w:cs="Courier New"/>
           <w:sz w:val="18"/>
           <w:szCs w:val="18"/>
         </w:rPr>
-        <w:t>replyToIP</w:t>
-      </w:r>
-      <w:proofErr w:type="spellEnd"/>
-    </w:p>
-    <w:p>
-      <w:pPr>
-        <w:ind w:left="0"/>
+      </w:pPr>
+      <w:r>
         <w:rPr>
           <w:rFonts w:ascii="Courier New" w:eastAsia="Times New Roman" w:hAnsi="Courier New" w:cs="Courier New"/>
           <w:sz w:val="18"/>
           <w:szCs w:val="18"/>
         </w:rPr>
-      </w:pPr>
-      <w:r>
+        <w:t>DEBUG:forwarding.Lab3Firewall:Reading log file !</w:t>
+      </w:r>
+    </w:p>
+    <w:p>
+      <w:pPr>
+        <w:ind w:left="0"/>
         <w:rPr>
           <w:rFonts w:ascii="Courier New" w:eastAsia="Times New Roman" w:hAnsi="Courier New" w:cs="Courier New"/>
           <w:sz w:val="18"/>
           <w:szCs w:val="18"/>
         </w:rPr>
-        <w:t>DEBUG:forwarding.Lab3Firewall:Reading log file !</w:t>
-      </w:r>
-    </w:p>
-    <w:p>
-      <w:pPr>
-        <w:ind w:left="0"/>
+      </w:pPr>
+      <w:r>
         <w:rPr>
           <w:rFonts w:ascii="Courier New" w:eastAsia="Times New Roman" w:hAnsi="Courier New" w:cs="Courier New"/>
           <w:sz w:val="18"/>
           <w:szCs w:val="18"/>
         </w:rPr>
-      </w:pPr>
-      <w:r>
+        <w:lastRenderedPageBreak/>
+        <w:t>DEBUG:forwarding.Lab3Firewall:You are in original code block ...</w:t>
+      </w:r>
+    </w:p>
+    <w:p>
+      <w:pPr>
+        <w:ind w:left="0"/>
         <w:rPr>
           <w:rFonts w:ascii="Courier New" w:eastAsia="Times New Roman" w:hAnsi="Courier New" w:cs="Courier New"/>
           <w:sz w:val="18"/>
           <w:szCs w:val="18"/>
         </w:rPr>
-        <w:lastRenderedPageBreak/>
-        <w:t>DEBUG:forwarding.Lab3Firewall:You are in original code block ...</w:t>
-      </w:r>
-    </w:p>
-    <w:p>
-      <w:pPr>
-        <w:ind w:left="0"/>
+      </w:pPr>
+      <w:r>
         <w:rPr>
           <w:rFonts w:ascii="Courier New" w:eastAsia="Times New Roman" w:hAnsi="Courier New" w:cs="Courier New"/>
           <w:sz w:val="18"/>
           <w:szCs w:val="18"/>
         </w:rPr>
-      </w:pPr>
-      <w:r>
+        <w:t>(32768, EthAddr('00:00:00:00:00:0b'), None, None, '192.168.2.40', None, None, None)</w:t>
+      </w:r>
+    </w:p>
+    <w:p>
+      <w:pPr>
+        <w:ind w:left="0"/>
         <w:rPr>
           <w:rFonts w:ascii="Courier New" w:eastAsia="Times New Roman" w:hAnsi="Courier New" w:cs="Courier New"/>
           <w:sz w:val="18"/>
           <w:szCs w:val="18"/>
         </w:rPr>
-        <w:t xml:space="preserve">(32768, </w:t>
-      </w:r>
-      <w:proofErr w:type="spellStart"/>
+      </w:pPr>
       <w:r>
         <w:rPr>
           <w:rFonts w:ascii="Courier New" w:eastAsia="Times New Roman" w:hAnsi="Courier New" w:cs="Courier New"/>
           <w:sz w:val="18"/>
           <w:szCs w:val="18"/>
         </w:rPr>
-        <w:t>EthAddr</w:t>
-      </w:r>
-      <w:proofErr w:type="spellEnd"/>
-      <w:r>
+        <w:t>DEBUG:forwarding.Lab3Firewall:Execute installFlow</w:t>
+      </w:r>
+    </w:p>
+    <w:p>
+      <w:pPr>
+        <w:ind w:left="0"/>
         <w:rPr>
           <w:rFonts w:ascii="Courier New" w:eastAsia="Times New Roman" w:hAnsi="Courier New" w:cs="Courier New"/>
           <w:sz w:val="18"/>
           <w:szCs w:val="18"/>
         </w:rPr>
-        <w:t>('00:00:00:00:00:0b'), None, None, '192.168.2.40', None, None, None)</w:t>
-      </w:r>
-    </w:p>
-    <w:p>
-      <w:pPr>
-        <w:ind w:left="0"/>
+      </w:pPr>
+      <w:r>
         <w:rPr>
           <w:rFonts w:ascii="Courier New" w:eastAsia="Times New Roman" w:hAnsi="Courier New" w:cs="Courier New"/>
           <w:sz w:val="18"/>
           <w:szCs w:val="18"/>
         </w:rPr>
-      </w:pPr>
-      <w:r>
+        <w:t>DEBUG:forwarding.l3_learning:1 2 IP 23.115.142.0 =&gt; 192.168.2.40</w:t>
+      </w:r>
+    </w:p>
+    <w:p>
+      <w:pPr>
+        <w:ind w:left="0"/>
         <w:rPr>
           <w:rFonts w:ascii="Courier New" w:eastAsia="Times New Roman" w:hAnsi="Courier New" w:cs="Courier New"/>
           <w:sz w:val="18"/>
           <w:szCs w:val="18"/>
         </w:rPr>
-        <w:t xml:space="preserve">DEBUG:forwarding.Lab3Firewall:Execute </w:t>
-      </w:r>
-      <w:proofErr w:type="spellStart"/>
+      </w:pPr>
       <w:r>
         <w:rPr>
           <w:rFonts w:ascii="Courier New" w:eastAsia="Times New Roman" w:hAnsi="Courier New" w:cs="Courier New"/>
           <w:sz w:val="18"/>
           <w:szCs w:val="18"/>
         </w:rPr>
-        <w:t>installFlow</w:t>
-      </w:r>
-      <w:proofErr w:type="spellEnd"/>
+        <w:t>DEBUG:forwarding.l3_learning:1 2 learned 23.115.142.0</w:t>
+      </w:r>
     </w:p>
     <w:p>
       <w:pPr>
@@ -5218,7 +4582,7 @@
           <w:sz w:val="18"/>
           <w:szCs w:val="18"/>
         </w:rPr>
-        <w:t>DEBUG:forwarding.l3_learning:1 2 IP 23.115.142.0 =&gt; 192.168.2.40</w:t>
+        <w:t>DEBUG:forwarding.l3_learning:1 2 installing flow for 23.115.142.0 =&gt; 192.168.2.40 out port 4</w:t>
       </w:r>
     </w:p>
     <w:p>
@@ -5236,54 +4600,8 @@
           <w:sz w:val="18"/>
           <w:szCs w:val="18"/>
         </w:rPr>
-        <w:t>DEBUG:forwarding.l3_learning:1 2 learned 23.115.142.0</w:t>
-      </w:r>
-    </w:p>
-    <w:p>
-      <w:pPr>
-        <w:ind w:left="0"/>
-        <w:rPr>
-          <w:rFonts w:ascii="Courier New" w:eastAsia="Times New Roman" w:hAnsi="Courier New" w:cs="Courier New"/>
-          <w:sz w:val="18"/>
-          <w:szCs w:val="18"/>
-        </w:rPr>
-      </w:pPr>
-      <w:r>
-        <w:rPr>
-          <w:rFonts w:ascii="Courier New" w:eastAsia="Times New Roman" w:hAnsi="Courier New" w:cs="Courier New"/>
-          <w:sz w:val="18"/>
-          <w:szCs w:val="18"/>
-        </w:rPr>
-        <w:t>DEBUG:forwarding.l3_learning:1 2 installing flow for 23.115.142.0 =&gt; 192.168.2.40 out port 4</w:t>
-      </w:r>
-    </w:p>
-    <w:p>
-      <w:pPr>
-        <w:ind w:left="0"/>
-        <w:rPr>
-          <w:rFonts w:ascii="Courier New" w:eastAsia="Times New Roman" w:hAnsi="Courier New" w:cs="Courier New"/>
-          <w:sz w:val="18"/>
-          <w:szCs w:val="18"/>
-        </w:rPr>
-      </w:pPr>
-      <w:r>
-        <w:rPr>
-          <w:rFonts w:ascii="Courier New" w:eastAsia="Times New Roman" w:hAnsi="Courier New" w:cs="Courier New"/>
-          <w:sz w:val="18"/>
-          <w:szCs w:val="18"/>
-        </w:rPr>
-        <w:t xml:space="preserve">DEBUG:forwarding.Lab3Firewall:Into </w:t>
-      </w:r>
-      <w:proofErr w:type="spellStart"/>
-      <w:r>
-        <w:rPr>
-          <w:rFonts w:ascii="Courier New" w:eastAsia="Times New Roman" w:hAnsi="Courier New" w:cs="Courier New"/>
-          <w:sz w:val="18"/>
-          <w:szCs w:val="18"/>
-        </w:rPr>
-        <w:t>verifyPortSecurity</w:t>
-      </w:r>
-      <w:proofErr w:type="spellEnd"/>
+        <w:t>DEBUG:forwarding.Lab3Firewall:Into verifyPortSecurity</w:t>
+      </w:r>
     </w:p>
     <w:p>
       <w:pPr>
@@ -5363,18 +4681,8 @@
           <w:sz w:val="18"/>
           <w:szCs w:val="18"/>
         </w:rPr>
-        <w:t xml:space="preserve">DEBUG:forwarding.Lab3Firewall:Execute </w:t>
-      </w:r>
-      <w:proofErr w:type="spellStart"/>
-      <w:r>
-        <w:rPr>
-          <w:rFonts w:ascii="Courier New" w:eastAsia="Times New Roman" w:hAnsi="Courier New" w:cs="Courier New"/>
-          <w:sz w:val="18"/>
-          <w:szCs w:val="18"/>
-        </w:rPr>
-        <w:t>replyToIP</w:t>
-      </w:r>
-      <w:proofErr w:type="spellEnd"/>
+        <w:t>DEBUG:forwarding.Lab3Firewall:Execute replyToIP</w:t>
+      </w:r>
     </w:p>
     <w:p>
       <w:pPr>
@@ -5429,10 +4737,7 @@
       <w:bookmarkStart w:id="32" w:name="_Toc75762409"/>
       <w:r>
         <w:lastRenderedPageBreak/>
-        <w:t xml:space="preserve">MAC </w:t>
-      </w:r>
-      <w:r>
-        <w:t>Spoofing Attack Mitigation</w:t>
+        <w:t>MAC Spoofing Attack Mitigation</w:t>
       </w:r>
       <w:bookmarkEnd w:id="32"/>
     </w:p>
@@ -5444,7 +4749,6 @@
       <w:r>
         <w:t xml:space="preserve">called </w:t>
       </w:r>
-      <w:proofErr w:type="spellStart"/>
       <w:r>
         <w:rPr>
           <w:i/>
@@ -5452,7 +4756,6 @@
         </w:rPr>
         <w:t>nping</w:t>
       </w:r>
-      <w:proofErr w:type="spellEnd"/>
       <w:r>
         <w:t>.</w:t>
       </w:r>
@@ -5477,13 +4780,8 @@
         <w:t xml:space="preserve"> and the Lab firewall is processing the packets</w:t>
       </w:r>
       <w:r>
-        <w:t xml:space="preserve"> – and therefore registering the flow in the </w:t>
-      </w:r>
-      <w:proofErr w:type="spellStart"/>
-      <w:r>
-        <w:t>SpoofingTable</w:t>
-      </w:r>
-      <w:proofErr w:type="spellEnd"/>
+        <w:t xml:space="preserve"> – and therefore registering the flow in the SpoofingTable</w:t>
+      </w:r>
       <w:r>
         <w:t>.</w:t>
       </w:r>
@@ -5562,24 +4860,14 @@
       <w:r>
         <w:t xml:space="preserve">Figure </w:t>
       </w:r>
-      <w:r>
-        <w:fldChar w:fldCharType="begin"/>
-      </w:r>
-      <w:r>
-        <w:instrText xml:space="preserve"> SEQ Figure \* ARABIC </w:instrText>
-      </w:r>
-      <w:r>
-        <w:fldChar w:fldCharType="separate"/>
-      </w:r>
-      <w:r>
-        <w:rPr>
-          <w:noProof/>
-        </w:rPr>
-        <w:t>17</w:t>
-      </w:r>
-      <w:r>
-        <w:fldChar w:fldCharType="end"/>
-      </w:r>
+      <w:fldSimple w:instr=" SEQ Figure \* ARABIC ">
+        <w:r>
+          <w:rPr>
+            <w:noProof/>
+          </w:rPr>
+          <w:t>17</w:t>
+        </w:r>
+      </w:fldSimple>
       <w:r>
         <w:t xml:space="preserve"> - MAC spoofing - initial setup</w:t>
       </w:r>
@@ -5658,24 +4946,14 @@
       <w:r>
         <w:t xml:space="preserve">Figure </w:t>
       </w:r>
-      <w:r>
-        <w:fldChar w:fldCharType="begin"/>
-      </w:r>
-      <w:r>
-        <w:instrText xml:space="preserve"> SEQ Figure \* ARABIC </w:instrText>
-      </w:r>
-      <w:r>
-        <w:fldChar w:fldCharType="separate"/>
-      </w:r>
-      <w:r>
-        <w:rPr>
-          <w:noProof/>
-        </w:rPr>
-        <w:t>18</w:t>
-      </w:r>
-      <w:r>
-        <w:fldChar w:fldCharType="end"/>
-      </w:r>
+      <w:fldSimple w:instr=" SEQ Figure \* ARABIC ">
+        <w:r>
+          <w:rPr>
+            <w:noProof/>
+          </w:rPr>
+          <w:t>18</w:t>
+        </w:r>
+      </w:fldSimple>
       <w:r>
         <w:t xml:space="preserve"> - MAC spoofing - </w:t>
       </w:r>
@@ -5693,34 +4971,17 @@
         <w:t xml:space="preserve">he MAC </w:t>
       </w:r>
       <w:r>
-        <w:t xml:space="preserve">address of the contained with a Python-one-liner using the </w:t>
-      </w:r>
-      <w:proofErr w:type="spellStart"/>
-      <w:r>
-        <w:t>mininet</w:t>
-      </w:r>
-      <w:proofErr w:type="spellEnd"/>
-      <w:r>
-        <w:t xml:space="preserve"> API.  The command is </w:t>
+        <w:t xml:space="preserve">address of the contained with a Python-one-liner using the mininet API.  The command is </w:t>
       </w:r>
       <w:r>
         <w:t>“</w:t>
       </w:r>
-      <w:proofErr w:type="spellStart"/>
       <w:r>
         <w:rPr>
           <w:i/>
           <w:iCs/>
         </w:rPr>
-        <w:t>py</w:t>
-      </w:r>
-      <w:proofErr w:type="spellEnd"/>
-      <w:r>
-        <w:rPr>
-          <w:i/>
-          <w:iCs/>
-        </w:rPr>
-        <w:t xml:space="preserve"> h1.setMAC('00:00:00:00:02:0b')</w:t>
+        <w:t>py h1.setMAC('00:00:00:00:02:0b')</w:t>
       </w:r>
       <w:r>
         <w:t>”</w:t>
@@ -5729,16 +4990,11 @@
     <w:p/>
     <w:p>
       <w:r>
-        <w:t xml:space="preserve">We can see from the </w:t>
-      </w:r>
-      <w:proofErr w:type="spellStart"/>
-      <w:r>
-        <w:t>xterm</w:t>
+        <w:t>We can see from the xterm</w:t>
       </w:r>
       <w:r>
         <w:t>’s</w:t>
       </w:r>
-      <w:proofErr w:type="spellEnd"/>
       <w:r>
         <w:t xml:space="preserve"> screenshot that the container has changed its MAC address</w:t>
       </w:r>
@@ -5902,24 +5158,14 @@
       <w:r>
         <w:t xml:space="preserve">Figure </w:t>
       </w:r>
-      <w:r>
-        <w:fldChar w:fldCharType="begin"/>
-      </w:r>
-      <w:r>
-        <w:instrText xml:space="preserve"> SEQ Figure \* ARABIC </w:instrText>
-      </w:r>
-      <w:r>
-        <w:fldChar w:fldCharType="separate"/>
-      </w:r>
-      <w:r>
-        <w:rPr>
-          <w:noProof/>
-        </w:rPr>
-        <w:t>19</w:t>
-      </w:r>
-      <w:r>
-        <w:fldChar w:fldCharType="end"/>
-      </w:r>
+      <w:fldSimple w:instr=" SEQ Figure \* ARABIC ">
+        <w:r>
+          <w:rPr>
+            <w:noProof/>
+          </w:rPr>
+          <w:t>19</w:t>
+        </w:r>
+      </w:fldSimple>
       <w:r>
         <w:t xml:space="preserve"> - MAC spoofing - </w:t>
       </w:r>
@@ -6015,24 +5261,14 @@
       <w:r>
         <w:t xml:space="preserve">Figure </w:t>
       </w:r>
-      <w:r>
-        <w:fldChar w:fldCharType="begin"/>
-      </w:r>
-      <w:r>
-        <w:instrText xml:space="preserve"> SEQ Figure \* ARABIC </w:instrText>
-      </w:r>
-      <w:r>
-        <w:fldChar w:fldCharType="separate"/>
-      </w:r>
-      <w:r>
-        <w:rPr>
-          <w:noProof/>
-        </w:rPr>
-        <w:t>20</w:t>
-      </w:r>
-      <w:r>
-        <w:fldChar w:fldCharType="end"/>
-      </w:r>
+      <w:fldSimple w:instr=" SEQ Figure \* ARABIC ">
+        <w:r>
+          <w:rPr>
+            <w:noProof/>
+          </w:rPr>
+          <w:t>20</w:t>
+        </w:r>
+      </w:fldSimple>
       <w:r>
         <w:t xml:space="preserve"> - MAC spoofing - </w:t>
       </w:r>
@@ -6168,24 +5404,14 @@
       <w:r>
         <w:t xml:space="preserve">Figure </w:t>
       </w:r>
-      <w:r>
-        <w:fldChar w:fldCharType="begin"/>
-      </w:r>
-      <w:r>
-        <w:instrText xml:space="preserve"> SEQ Figure \* ARABIC </w:instrText>
-      </w:r>
-      <w:r>
-        <w:fldChar w:fldCharType="separate"/>
-      </w:r>
-      <w:r>
-        <w:rPr>
-          <w:noProof/>
-        </w:rPr>
-        <w:t>21</w:t>
-      </w:r>
-      <w:r>
-        <w:fldChar w:fldCharType="end"/>
-      </w:r>
+      <w:fldSimple w:instr=" SEQ Figure \* ARABIC ">
+        <w:r>
+          <w:rPr>
+            <w:noProof/>
+          </w:rPr>
+          <w:t>21</w:t>
+        </w:r>
+      </w:fldSimple>
       <w:r>
         <w:t xml:space="preserve"> - MAC spoofing - </w:t>
       </w:r>
@@ -6197,15 +5423,7 @@
     <w:p>
       <w:r>
         <w:lastRenderedPageBreak/>
-        <w:t xml:space="preserve">Zooming into the </w:t>
-      </w:r>
-      <w:proofErr w:type="spellStart"/>
-      <w:r>
-        <w:t>xterm</w:t>
-      </w:r>
-      <w:proofErr w:type="spellEnd"/>
-      <w:r>
-        <w:t xml:space="preserve"> to show that after a while, packets are effectively blocked.</w:t>
+        <w:t>Zooming into the xterm to show that after a while, packets are effectively blocked.</w:t>
       </w:r>
     </w:p>
     <w:p>
@@ -6287,34 +5505,19 @@
       <w:r>
         <w:t xml:space="preserve">Figure </w:t>
       </w:r>
-      <w:r>
-        <w:fldChar w:fldCharType="begin"/>
-      </w:r>
-      <w:r>
-        <w:instrText xml:space="preserve"> SEQ Figure \* ARABIC </w:instrText>
-      </w:r>
-      <w:r>
-        <w:fldChar w:fldCharType="separate"/>
-      </w:r>
-      <w:r>
-        <w:rPr>
-          <w:noProof/>
-        </w:rPr>
-        <w:t>22</w:t>
-      </w:r>
-      <w:r>
-        <w:fldChar w:fldCharType="end"/>
-      </w:r>
+      <w:fldSimple w:instr=" SEQ Figure \* ARABIC ">
+        <w:r>
+          <w:rPr>
+            <w:noProof/>
+          </w:rPr>
+          <w:t>22</w:t>
+        </w:r>
+      </w:fldSimple>
       <w:r>
         <w:t xml:space="preserve"> - MAC spoofing - </w:t>
       </w:r>
-      <w:proofErr w:type="spellStart"/>
-      <w:r>
-        <w:t>xterm</w:t>
-      </w:r>
-      <w:proofErr w:type="spellEnd"/>
-      <w:r>
-        <w:t xml:space="preserve"> showing all dropped </w:t>
+      <w:r>
+        <w:t xml:space="preserve">xterm showing all dropped </w:t>
       </w:r>
       <w:r>
         <w:t xml:space="preserve">ICMP </w:t>
@@ -6329,7 +5532,6 @@
       <w:r>
         <w:t xml:space="preserve">The next attack is performed using </w:t>
       </w:r>
-      <w:proofErr w:type="spellStart"/>
       <w:r>
         <w:rPr>
           <w:i/>
@@ -6337,7 +5539,6 @@
         </w:rPr>
         <w:t>nping</w:t>
       </w:r>
-      <w:proofErr w:type="spellEnd"/>
       <w:r>
         <w:t>, which allows generating random IP addresses for an attack.  The command I used is the following:</w:t>
       </w:r>
@@ -6356,30 +5557,14 @@
           <w:bottom w:val="single" w:sz="6" w:space="1" w:color="auto"/>
         </w:pBdr>
       </w:pPr>
-      <w:proofErr w:type="spellStart"/>
       <w:r>
         <w:rPr>
           <w:color w:val="0070C0"/>
         </w:rPr>
-        <w:t>nping</w:t>
-      </w:r>
-      <w:proofErr w:type="spellEnd"/>
-      <w:r>
-        <w:rPr>
-          <w:color w:val="0070C0"/>
-        </w:rPr>
-        <w:t xml:space="preserve"> </w:t>
-      </w:r>
-      <w:r>
-        <w:t>-c 10 --</w:t>
-      </w:r>
-      <w:proofErr w:type="spellStart"/>
-      <w:r>
-        <w:t>icmp</w:t>
-      </w:r>
-      <w:proofErr w:type="spellEnd"/>
-      <w:r>
-        <w:t xml:space="preserve"> --source-mac rand 192.168.2.20</w:t>
+        <w:t xml:space="preserve">nping </w:t>
+      </w:r>
+      <w:r>
+        <w:t>-c 10 --icmp --source-mac rand 192.168.2.20</w:t>
       </w:r>
     </w:p>
     <w:p>
@@ -6465,24 +5650,14 @@
       <w:r>
         <w:t xml:space="preserve">Figure </w:t>
       </w:r>
-      <w:r>
-        <w:fldChar w:fldCharType="begin"/>
-      </w:r>
-      <w:r>
-        <w:instrText xml:space="preserve"> SEQ Figure \* ARABIC </w:instrText>
-      </w:r>
-      <w:r>
-        <w:fldChar w:fldCharType="separate"/>
-      </w:r>
-      <w:r>
-        <w:rPr>
-          <w:noProof/>
-        </w:rPr>
-        <w:t>23</w:t>
-      </w:r>
-      <w:r>
-        <w:fldChar w:fldCharType="end"/>
-      </w:r>
+      <w:fldSimple w:instr=" SEQ Figure \* ARABIC ">
+        <w:r>
+          <w:rPr>
+            <w:noProof/>
+          </w:rPr>
+          <w:t>23</w:t>
+        </w:r>
+      </w:fldSimple>
       <w:r>
         <w:t xml:space="preserve"> - MAC spoofing </w:t>
       </w:r>
@@ -6492,13 +5667,8 @@
       <w:r>
         <w:t xml:space="preserve"> </w:t>
       </w:r>
-      <w:proofErr w:type="spellStart"/>
-      <w:r>
-        <w:t>nping</w:t>
-      </w:r>
-      <w:proofErr w:type="spellEnd"/>
-      <w:r>
-        <w:t xml:space="preserve"> – first attack</w:t>
+      <w:r>
+        <w:t>nping – first attack</w:t>
       </w:r>
       <w:bookmarkEnd w:id="39"/>
     </w:p>
@@ -6579,34 +5749,16 @@
       <w:r>
         <w:t xml:space="preserve">Figure </w:t>
       </w:r>
-      <w:r>
-        <w:fldChar w:fldCharType="begin"/>
-      </w:r>
-      <w:r>
-        <w:instrText xml:space="preserve"> SEQ Figure \* ARABIC </w:instrText>
-      </w:r>
-      <w:r>
-        <w:fldChar w:fldCharType="separate"/>
-      </w:r>
-      <w:r>
-        <w:rPr>
-          <w:noProof/>
-        </w:rPr>
-        <w:t>24</w:t>
-      </w:r>
-      <w:r>
-        <w:fldChar w:fldCharType="end"/>
-      </w:r>
-      <w:r>
-        <w:t xml:space="preserve"> - MAC spoofing – </w:t>
-      </w:r>
-      <w:proofErr w:type="spellStart"/>
-      <w:r>
-        <w:t>nping</w:t>
-      </w:r>
-      <w:proofErr w:type="spellEnd"/>
-      <w:r>
-        <w:t xml:space="preserve"> – </w:t>
+      <w:fldSimple w:instr=" SEQ Figure \* ARABIC ">
+        <w:r>
+          <w:rPr>
+            <w:noProof/>
+          </w:rPr>
+          <w:t>24</w:t>
+        </w:r>
+      </w:fldSimple>
+      <w:r>
+        <w:t xml:space="preserve"> - MAC spoofing – nping – </w:t>
       </w:r>
       <w:r>
         <w:t xml:space="preserve">second </w:t>
@@ -6698,34 +5850,16 @@
       <w:r>
         <w:t xml:space="preserve">Figure </w:t>
       </w:r>
-      <w:r>
-        <w:fldChar w:fldCharType="begin"/>
-      </w:r>
-      <w:r>
-        <w:instrText xml:space="preserve"> SEQ Figure \* ARABIC </w:instrText>
-      </w:r>
-      <w:r>
-        <w:fldChar w:fldCharType="separate"/>
-      </w:r>
-      <w:r>
-        <w:rPr>
-          <w:noProof/>
-        </w:rPr>
-        <w:t>25</w:t>
-      </w:r>
-      <w:r>
-        <w:fldChar w:fldCharType="end"/>
-      </w:r>
-      <w:r>
-        <w:t xml:space="preserve"> - MAC spoofing – </w:t>
-      </w:r>
-      <w:proofErr w:type="spellStart"/>
-      <w:r>
-        <w:t>nping</w:t>
-      </w:r>
-      <w:proofErr w:type="spellEnd"/>
-      <w:r>
-        <w:t xml:space="preserve"> – </w:t>
+      <w:fldSimple w:instr=" SEQ Figure \* ARABIC ">
+        <w:r>
+          <w:rPr>
+            <w:noProof/>
+          </w:rPr>
+          <w:t>25</w:t>
+        </w:r>
+      </w:fldSimple>
+      <w:r>
+        <w:t xml:space="preserve"> - MAC spoofing – nping – </w:t>
       </w:r>
       <w:r>
         <w:t xml:space="preserve">second </w:t>
@@ -6829,24 +5963,14 @@
       <w:r>
         <w:t xml:space="preserve">Figure </w:t>
       </w:r>
-      <w:r>
-        <w:fldChar w:fldCharType="begin"/>
-      </w:r>
-      <w:r>
-        <w:instrText xml:space="preserve"> SEQ Figure \* ARABIC </w:instrText>
-      </w:r>
-      <w:r>
-        <w:fldChar w:fldCharType="separate"/>
-      </w:r>
-      <w:r>
-        <w:rPr>
-          <w:noProof/>
-        </w:rPr>
-        <w:t>26</w:t>
-      </w:r>
-      <w:r>
-        <w:fldChar w:fldCharType="end"/>
-      </w:r>
+      <w:fldSimple w:instr=" SEQ Figure \* ARABIC ">
+        <w:r>
+          <w:rPr>
+            <w:noProof/>
+          </w:rPr>
+          <w:t>26</w:t>
+        </w:r>
+      </w:fldSimple>
       <w:r>
         <w:t xml:space="preserve"> </w:t>
       </w:r>
@@ -6885,14 +6009,7 @@
           <w:i/>
           <w:iCs/>
         </w:rPr>
-        <w:t>l3firewall.config</w:t>
-      </w:r>
-      <w:r>
-        <w:rPr>
-          <w:i/>
-          <w:iCs/>
-        </w:rPr>
-        <w:t>.empty</w:t>
+        <w:t>l3firewall.config.empty</w:t>
       </w:r>
       <w:r>
         <w:t xml:space="preserve">) </w:t>
@@ -7082,10 +6199,7 @@
           </w:tcPr>
           <w:p>
             <w:r>
-              <w:t>l3firewall.config</w:t>
-            </w:r>
-            <w:r>
-              <w:t>.empty</w:t>
+              <w:t>l3firewall.config.empty</w:t>
             </w:r>
           </w:p>
         </w:tc>
@@ -7278,15 +6392,7 @@
         </w:numPr>
       </w:pPr>
       <w:r>
-        <w:t xml:space="preserve">POX </w:t>
-      </w:r>
-      <w:proofErr w:type="spellStart"/>
-      <w:r>
-        <w:t>Github</w:t>
-      </w:r>
-      <w:proofErr w:type="spellEnd"/>
-      <w:r>
-        <w:t xml:space="preserve">: </w:t>
+        <w:t xml:space="preserve">POX Github: </w:t>
       </w:r>
       <w:hyperlink r:id="rId48" w:history="1">
         <w:r>
@@ -7332,15 +6438,7 @@
         </w:numPr>
       </w:pPr>
       <w:r>
-        <w:t xml:space="preserve">Open </w:t>
-      </w:r>
-      <w:proofErr w:type="spellStart"/>
-      <w:r>
-        <w:t>vSwitch</w:t>
-      </w:r>
-      <w:proofErr w:type="spellEnd"/>
-      <w:r>
-        <w:t xml:space="preserve"> Cheat Sheet: </w:t>
+        <w:t xml:space="preserve">Open vSwitch Cheat Sheet: </w:t>
       </w:r>
       <w:hyperlink r:id="rId50" w:history="1">
         <w:r>
@@ -7362,13 +6460,8 @@
           <w:numId w:val="44"/>
         </w:numPr>
       </w:pPr>
-      <w:proofErr w:type="spellStart"/>
-      <w:r>
-        <w:t>Containernet</w:t>
-      </w:r>
-      <w:proofErr w:type="spellEnd"/>
-      <w:r>
-        <w:t xml:space="preserve">: </w:t>
+      <w:r>
+        <w:t xml:space="preserve">Containernet: </w:t>
       </w:r>
       <w:hyperlink r:id="rId51" w:history="1">
         <w:r>
@@ -7390,13 +6483,8 @@
           <w:numId w:val="44"/>
         </w:numPr>
       </w:pPr>
-      <w:proofErr w:type="spellStart"/>
-      <w:r>
-        <w:t>Containernet</w:t>
-      </w:r>
-      <w:proofErr w:type="spellEnd"/>
-      <w:r>
-        <w:t xml:space="preserve"> tutorial: </w:t>
+      <w:r>
+        <w:t xml:space="preserve">Containernet tutorial: </w:t>
       </w:r>
       <w:hyperlink r:id="rId52" w:history="1">
         <w:r>

</xml_diff>